<commit_message>
Updated UI Spec to 'Release'
</commit_message>
<xml_diff>
--- a/dev/20200324/osp1/UISpecDoc/src/UISpecDocGroup20.docx
+++ b/dev/20200324/osp1/UISpecDoc/src/UISpecDocGroup20.docx
@@ -5,7 +5,7 @@
     <w:sdt>
       <w:sdtPr>
         <w:text/>
-        <w:id w:val="210050411"/>
+        <w:id w:val="1969436850"/>
         <w:dataBinding w:prefixMappings="xmlns:ns0='http://purl.org/dc/elements/1.1/' xmlns:ns1='http://schemas.openxmlformats.org/package/2006/metadata/core-properties' " w:xpath="/ns1:coreProperties[1]/ns0:title[1]" w:storeItemID="{6C3C8BC8-F283-45AE-878A-BAB7291924A1}"/>
         <w:alias w:val="Title"/>
       </w:sdtPr>
@@ -28,7 +28,7 @@
     <w:sdt>
       <w:sdtPr>
         <w:text/>
-        <w:id w:val="835350575"/>
+        <w:id w:val="938593745"/>
         <w:dataBinding w:prefixMappings="xmlns:ns0='http://purl.org/dc/elements/1.1/' xmlns:ns1='http://schemas.openxmlformats.org/package/2006/metadata/core-properties' " w:xpath="/ns1:coreProperties[1]/ns0:subject[1]" w:storeItemID="{6C3C8BC8-F283-45AE-878A-BAB7291924A1}"/>
         <w:alias w:val="Subject"/>
       </w:sdtPr>
@@ -110,7 +110,11 @@
               <w:sdtContent>
                 <w:r>
                   <w:rPr/>
-                  <w:t>Oscar Pocock</w:t>
+                  <w:t xml:space="preserve">Oscar Pocock </w:t>
+                </w:r>
+                <w:r>
+                  <w:rPr/>
+                  <w:t>[osp1]</w:t>
                 </w:r>
               </w:sdtContent>
             </w:sdt>
@@ -168,11 +172,7 @@
                 </w:r>
                 <w:r>
                   <w:rPr/>
-                  <w:t>Doc</w:t>
-                </w:r>
-                <w:r>
-                  <w:rPr/>
-                  <w:t>Group20</w:t>
+                  <w:t>DocGroup20</w:t>
                 </w:r>
               </w:sdtContent>
             </w:sdt>
@@ -328,7 +328,11 @@
             </w:pPr>
             <w:r>
               <w:rPr/>
-              <w:t>Review</w:t>
+              <w:t>Re</w:t>
+            </w:r>
+            <w:r>
+              <w:rPr/>
+              <w:t>lease</w:t>
             </w:r>
           </w:p>
         </w:tc>
@@ -336,6 +340,16 @@
     </w:tbl>
     <w:p>
       <w:pPr>
+        <w:sectPr>
+          <w:footerReference w:type="default" r:id="rId2"/>
+          <w:type w:val="nextPage"/>
+          <w:pgSz w:w="11906" w:h="16838"/>
+          <w:pgMar w:left="1440" w:right="1440" w:header="0" w:top="1440" w:footer="1440" w:bottom="1930" w:gutter="0"/>
+          <w:pgNumType w:start="1" w:fmt="decimal"/>
+          <w:formProt w:val="false"/>
+          <w:textDirection w:val="lrTb"/>
+          <w:docGrid w:type="default" w:linePitch="100" w:charSpace="8192"/>
+        </w:sectPr>
         <w:pStyle w:val="Normal"/>
         <w:rPr>
           <w:kern w:val="2"/>
@@ -356,7 +370,7 @@
                 <wp:positionV relativeFrom="paragraph">
                   <wp:posOffset>5473700</wp:posOffset>
                 </wp:positionV>
-                <wp:extent cx="3272155" cy="1266825"/>
+                <wp:extent cx="3272790" cy="1267460"/>
                 <wp:effectExtent l="0" t="0" r="0" b="0"/>
                 <wp:wrapNone/>
                 <wp:docPr id="1" name="Text Box 3"/>
@@ -367,7 +381,7 @@
                       <wps:spPr>
                         <a:xfrm>
                           <a:off x="0" y="0"/>
-                          <a:ext cx="3271680" cy="1266120"/>
+                          <a:ext cx="3272040" cy="1266840"/>
                         </a:xfrm>
                         <a:prstGeom prst="rect">
                           <a:avLst/>
@@ -497,7 +511,7 @@
           </mc:Choice>
           <mc:Fallback>
             <w:pict>
-              <v:rect id="shape_0" ID="Text Box 3" fillcolor="white" stroked="f" style="position:absolute;margin-left:176.85pt;margin-top:431pt;width:257.55pt;height:99.65pt;mso-position-horizontal-relative:page">
+              <v:rect id="shape_0" ID="Text Box 3" fillcolor="white" stroked="f" style="position:absolute;margin-left:176.85pt;margin-top:431pt;width:257.6pt;height:99.7pt;mso-position-horizontal-relative:page">
                 <w10:wrap type="square"/>
                 <v:fill o:detectmouseclick="t" type="solid" color2="black"/>
                 <v:stroke color="#3465a4" joinstyle="round" endcap="flat"/>
@@ -607,9 +621,6 @@
           </mc:Fallback>
         </mc:AlternateContent>
       </w:r>
-      <w:r>
-        <w:br w:type="page"/>
-      </w:r>
     </w:p>
     <w:p>
       <w:pPr>
@@ -632,7 +643,7 @@
           <w:docPartGallery w:val="Table of Contents"/>
           <w:docPartUnique w:val="true"/>
         </w:docPartObj>
-        <w:id w:val="1182527773"/>
+        <w:id w:val="1215949267"/>
       </w:sdtPr>
       <w:sdtContent>
         <w:p>
@@ -1687,7 +1698,7 @@
                     </pic:cNvPicPr>
                   </pic:nvPicPr>
                   <pic:blipFill>
-                    <a:blip r:embed="rId2"/>
+                    <a:blip r:embed="rId3"/>
                     <a:stretch>
                       <a:fillRect/>
                     </a:stretch>
@@ -1806,7 +1817,7 @@
                     </pic:cNvPicPr>
                   </pic:nvPicPr>
                   <pic:blipFill>
-                    <a:blip r:embed="rId3"/>
+                    <a:blip r:embed="rId4"/>
                     <a:stretch>
                       <a:fillRect/>
                     </a:stretch>
@@ -1845,50 +1856,6 @@
                 <pic:pic xmlns:pic="http://schemas.openxmlformats.org/drawingml/2006/picture">
                   <pic:nvPicPr>
                     <pic:cNvPr id="5" name="Image3" descr=""/>
-                    <pic:cNvPicPr>
-                      <a:picLocks noChangeAspect="1" noChangeArrowheads="1"/>
-                    </pic:cNvPicPr>
-                  </pic:nvPicPr>
-                  <pic:blipFill>
-                    <a:blip r:link="rId4"/>
-                    <a:stretch>
-                      <a:fillRect/>
-                    </a:stretch>
-                  </pic:blipFill>
-                  <pic:spPr bwMode="auto">
-                    <a:xfrm>
-                      <a:off x="0" y="0"/>
-                      <a:ext cx="144145" cy="144145"/>
-                    </a:xfrm>
-                    <a:prstGeom prst="rect">
-                      <a:avLst/>
-                    </a:prstGeom>
-                  </pic:spPr>
-                </pic:pic>
-              </a:graphicData>
-            </a:graphic>
-          </wp:inline>
-        </w:drawing>
-      </w:r>
-      <w:r>
-        <w:rPr/>
-        <w:t xml:space="preserve"> and </w:t>
-      </w:r>
-      <w:r>
-        <w:rPr/>
-        <w:drawing>
-          <wp:inline distT="0" distB="0" distL="0" distR="0">
-            <wp:extent cx="144145" cy="144145"/>
-            <wp:effectExtent l="0" t="0" r="0" b="0"/>
-            <wp:docPr id="6" name="Image5" descr=""/>
-            <wp:cNvGraphicFramePr>
-              <a:graphicFrameLocks xmlns:a="http://schemas.openxmlformats.org/drawingml/2006/main" noChangeAspect="1"/>
-            </wp:cNvGraphicFramePr>
-            <a:graphic xmlns:a="http://schemas.openxmlformats.org/drawingml/2006/main">
-              <a:graphicData uri="http://schemas.openxmlformats.org/drawingml/2006/picture">
-                <pic:pic xmlns:pic="http://schemas.openxmlformats.org/drawingml/2006/picture">
-                  <pic:nvPicPr>
-                    <pic:cNvPr id="6" name="Image5" descr=""/>
                     <pic:cNvPicPr>
                       <a:picLocks noChangeAspect="1" noChangeArrowheads="1"/>
                     </pic:cNvPicPr>
@@ -1916,7 +1883,7 @@
       </w:r>
       <w:r>
         <w:rPr/>
-        <w:t>/</w:t>
+        <w:t xml:space="preserve"> and </w:t>
       </w:r>
       <w:r>
         <w:rPr/>
@@ -1924,7 +1891,7 @@
           <wp:inline distT="0" distB="0" distL="0" distR="0">
             <wp:extent cx="144145" cy="144145"/>
             <wp:effectExtent l="0" t="0" r="0" b="0"/>
-            <wp:docPr id="7" name="Image4" descr=""/>
+            <wp:docPr id="6" name="Image5" descr=""/>
             <wp:cNvGraphicFramePr>
               <a:graphicFrameLocks xmlns:a="http://schemas.openxmlformats.org/drawingml/2006/main" noChangeAspect="1"/>
             </wp:cNvGraphicFramePr>
@@ -1932,7 +1899,7 @@
               <a:graphicData uri="http://schemas.openxmlformats.org/drawingml/2006/picture">
                 <pic:pic xmlns:pic="http://schemas.openxmlformats.org/drawingml/2006/picture">
                   <pic:nvPicPr>
-                    <pic:cNvPr id="7" name="Image4" descr=""/>
+                    <pic:cNvPr id="6" name="Image5" descr=""/>
                     <pic:cNvPicPr>
                       <a:picLocks noChangeAspect="1" noChangeArrowheads="1"/>
                     </pic:cNvPicPr>
@@ -1960,6 +1927,50 @@
       </w:r>
       <w:r>
         <w:rPr/>
+        <w:t>/</w:t>
+      </w:r>
+      <w:r>
+        <w:rPr/>
+        <w:drawing>
+          <wp:inline distT="0" distB="0" distL="0" distR="0">
+            <wp:extent cx="144145" cy="144145"/>
+            <wp:effectExtent l="0" t="0" r="0" b="0"/>
+            <wp:docPr id="7" name="Image4" descr=""/>
+            <wp:cNvGraphicFramePr>
+              <a:graphicFrameLocks xmlns:a="http://schemas.openxmlformats.org/drawingml/2006/main" noChangeAspect="1"/>
+            </wp:cNvGraphicFramePr>
+            <a:graphic xmlns:a="http://schemas.openxmlformats.org/drawingml/2006/main">
+              <a:graphicData uri="http://schemas.openxmlformats.org/drawingml/2006/picture">
+                <pic:pic xmlns:pic="http://schemas.openxmlformats.org/drawingml/2006/picture">
+                  <pic:nvPicPr>
+                    <pic:cNvPr id="7" name="Image4" descr=""/>
+                    <pic:cNvPicPr>
+                      <a:picLocks noChangeAspect="1" noChangeArrowheads="1"/>
+                    </pic:cNvPicPr>
+                  </pic:nvPicPr>
+                  <pic:blipFill>
+                    <a:blip r:link="rId7"/>
+                    <a:stretch>
+                      <a:fillRect/>
+                    </a:stretch>
+                  </pic:blipFill>
+                  <pic:spPr bwMode="auto">
+                    <a:xfrm>
+                      <a:off x="0" y="0"/>
+                      <a:ext cx="144145" cy="144145"/>
+                    </a:xfrm>
+                    <a:prstGeom prst="rect">
+                      <a:avLst/>
+                    </a:prstGeom>
+                  </pic:spPr>
+                </pic:pic>
+              </a:graphicData>
+            </a:graphic>
+          </wp:inline>
+        </w:drawing>
+      </w:r>
+      <w:r>
+        <w:rPr/>
         <w:t xml:space="preserve"> gives the user the ability to change the ordering of the words (see use case 8). They also have the ability to search for words (see use case 2).</w:t>
       </w:r>
     </w:p>
@@ -2011,7 +2022,7 @@
                     </pic:cNvPicPr>
                   </pic:nvPicPr>
                   <pic:blipFill>
-                    <a:blip r:embed="rId7"/>
+                    <a:blip r:embed="rId8"/>
                     <a:stretch>
                       <a:fillRect/>
                     </a:stretch>
@@ -2050,79 +2061,6 @@
                 <pic:pic xmlns:pic="http://schemas.openxmlformats.org/drawingml/2006/picture">
                   <pic:nvPicPr>
                     <pic:cNvPr id="9" name="Image7" descr=""/>
-                    <pic:cNvPicPr>
-                      <a:picLocks noChangeAspect="1" noChangeArrowheads="1"/>
-                    </pic:cNvPicPr>
-                  </pic:nvPicPr>
-                  <pic:blipFill>
-                    <a:blip r:link="rId8"/>
-                    <a:stretch>
-                      <a:fillRect/>
-                    </a:stretch>
-                  </pic:blipFill>
-                  <pic:spPr bwMode="auto">
-                    <a:xfrm>
-                      <a:off x="0" y="0"/>
-                      <a:ext cx="144145" cy="144145"/>
-                    </a:xfrm>
-                    <a:prstGeom prst="rect">
-                      <a:avLst/>
-                    </a:prstGeom>
-                  </pic:spPr>
-                </pic:pic>
-              </a:graphicData>
-            </a:graphic>
-          </wp:inline>
-        </w:drawing>
-      </w:r>
-      <w:r>
-        <w:rPr/>
-        <w:t>’ (see use case 3) pages. Then they should click the text box next to the ‘Search:’ text. When the user types in the box it starts to filter words in the dictionary only displaying the words that begin with the string of characters written in the text box. The words that match are based on which language ordering is currently selected. If it is ordered by English the string in the text box will match the beginning of the English words, when switched to order by Welsh the search string will match the start of the Welsh words. If the word is not present then no results will appear for that search. All the searches are live or in other words refreshed per character typed in the search text box.</w:t>
-      </w:r>
-    </w:p>
-    <w:p>
-      <w:pPr>
-        <w:pStyle w:val="TextBody"/>
-        <w:spacing w:before="280" w:after="240"/>
-        <w:rPr>
-          <w:b/>
-          <w:b/>
-          <w:bCs/>
-        </w:rPr>
-      </w:pPr>
-      <w:r>
-        <w:rPr>
-          <w:b/>
-          <w:bCs/>
-        </w:rPr>
-        <w:t>Use Case 3 View practise list</w:t>
-      </w:r>
-    </w:p>
-    <w:p>
-      <w:pPr>
-        <w:pStyle w:val="TextBody"/>
-        <w:spacing w:before="280" w:after="240"/>
-        <w:rPr/>
-      </w:pPr>
-      <w:r>
-        <w:rPr/>
-        <w:t xml:space="preserve">When a user wants to view the practise list they must first click on the ‘Practise List </w:t>
-      </w:r>
-      <w:r>
-        <w:rPr/>
-        <w:drawing>
-          <wp:inline distT="0" distB="0" distL="0" distR="0">
-            <wp:extent cx="144145" cy="144145"/>
-            <wp:effectExtent l="0" t="0" r="0" b="0"/>
-            <wp:docPr id="10" name="Image8" descr=""/>
-            <wp:cNvGraphicFramePr>
-              <a:graphicFrameLocks xmlns:a="http://schemas.openxmlformats.org/drawingml/2006/main" noChangeAspect="1"/>
-            </wp:cNvGraphicFramePr>
-            <a:graphic xmlns:a="http://schemas.openxmlformats.org/drawingml/2006/main">
-              <a:graphicData uri="http://schemas.openxmlformats.org/drawingml/2006/picture">
-                <pic:pic xmlns:pic="http://schemas.openxmlformats.org/drawingml/2006/picture">
-                  <pic:nvPicPr>
-                    <pic:cNvPr id="10" name="Image8" descr=""/>
                     <pic:cNvPicPr>
                       <a:picLocks noChangeAspect="1" noChangeArrowheads="1"/>
                     </pic:cNvPicPr>
@@ -2150,7 +2088,36 @@
       </w:r>
       <w:r>
         <w:rPr/>
-        <w:t xml:space="preserve">’ option from the menu. The user is then presented with a view of all the words they have marked as practise words, English words on the left and their Welsh equivalent on the right. English verbs will have ‘to’ before the word, feminine Welsh nouns will have ‘{f}’ after the word, and masculine Welsh nouns will have ‘{m}’ after the word. If a word has multiple meanings in the other language the words will be displayed in a list next to it. The user will have the option to remove certain words from the practise list by clicking on a word. A button marked as </w:t>
+        <w:t>’ (see use case 3) pages. Then they should click the text box next to the ‘Search:’ text. When the user types in the box it starts to filter words in the dictionary only displaying the words that begin with the string of characters written in the text box. The words that match are based on which language ordering is currently selected. If it is ordered by English the string in the text box will match the beginning of the English words, when switched to order by Welsh the search string will match the start of the Welsh words. If the word is not present then no results will appear for that search. All the searches are live or in other words refreshed per character typed in the search text box.</w:t>
+      </w:r>
+    </w:p>
+    <w:p>
+      <w:pPr>
+        <w:pStyle w:val="TextBody"/>
+        <w:spacing w:before="280" w:after="240"/>
+        <w:rPr>
+          <w:b/>
+          <w:b/>
+          <w:bCs/>
+        </w:rPr>
+      </w:pPr>
+      <w:r>
+        <w:rPr>
+          <w:b/>
+          <w:bCs/>
+        </w:rPr>
+        <w:t>Use Case 3 View practise list</w:t>
+      </w:r>
+    </w:p>
+    <w:p>
+      <w:pPr>
+        <w:pStyle w:val="TextBody"/>
+        <w:spacing w:before="280" w:after="240"/>
+        <w:rPr/>
+      </w:pPr>
+      <w:r>
+        <w:rPr/>
+        <w:t xml:space="preserve">When a user wants to view the practise list they must first click on the ‘Practise List </w:t>
       </w:r>
       <w:r>
         <w:rPr/>
@@ -2158,7 +2125,7 @@
           <wp:inline distT="0" distB="0" distL="0" distR="0">
             <wp:extent cx="144145" cy="144145"/>
             <wp:effectExtent l="0" t="0" r="0" b="0"/>
-            <wp:docPr id="11" name="Image9" descr=""/>
+            <wp:docPr id="10" name="Image8" descr=""/>
             <wp:cNvGraphicFramePr>
               <a:graphicFrameLocks xmlns:a="http://schemas.openxmlformats.org/drawingml/2006/main" noChangeAspect="1"/>
             </wp:cNvGraphicFramePr>
@@ -2166,7 +2133,7 @@
               <a:graphicData uri="http://schemas.openxmlformats.org/drawingml/2006/picture">
                 <pic:pic xmlns:pic="http://schemas.openxmlformats.org/drawingml/2006/picture">
                   <pic:nvPicPr>
-                    <pic:cNvPr id="11" name="Image9" descr=""/>
+                    <pic:cNvPr id="10" name="Image8" descr=""/>
                     <pic:cNvPicPr>
                       <a:picLocks noChangeAspect="1" noChangeArrowheads="1"/>
                     </pic:cNvPicPr>
@@ -2194,7 +2161,7 @@
       </w:r>
       <w:r>
         <w:rPr/>
-        <w:t xml:space="preserve"> and </w:t>
+        <w:t xml:space="preserve">’ option from the menu. The user is then presented with a view of all the words they have marked as practise words, English words on the left and their Welsh equivalent on the right. English verbs will have ‘to’ before the word, feminine Welsh nouns will have ‘{f}’ after the word, and masculine Welsh nouns will have ‘{m}’ after the word. If a word has multiple meanings in the other language the words will be displayed in a list next to it. The user will have the option to remove certain words from the practise list by clicking on a word. A button marked as </w:t>
       </w:r>
       <w:r>
         <w:rPr/>
@@ -2202,7 +2169,7 @@
           <wp:inline distT="0" distB="0" distL="0" distR="0">
             <wp:extent cx="144145" cy="144145"/>
             <wp:effectExtent l="0" t="0" r="0" b="0"/>
-            <wp:docPr id="12" name="Image10" descr=""/>
+            <wp:docPr id="11" name="Image9" descr=""/>
             <wp:cNvGraphicFramePr>
               <a:graphicFrameLocks xmlns:a="http://schemas.openxmlformats.org/drawingml/2006/main" noChangeAspect="1"/>
             </wp:cNvGraphicFramePr>
@@ -2210,7 +2177,7 @@
               <a:graphicData uri="http://schemas.openxmlformats.org/drawingml/2006/picture">
                 <pic:pic xmlns:pic="http://schemas.openxmlformats.org/drawingml/2006/picture">
                   <pic:nvPicPr>
-                    <pic:cNvPr id="12" name="Image10" descr=""/>
+                    <pic:cNvPr id="11" name="Image9" descr=""/>
                     <pic:cNvPicPr>
                       <a:picLocks noChangeAspect="1" noChangeArrowheads="1"/>
                     </pic:cNvPicPr>
@@ -2238,7 +2205,7 @@
       </w:r>
       <w:r>
         <w:rPr/>
-        <w:t>/</w:t>
+        <w:t xml:space="preserve"> and </w:t>
       </w:r>
       <w:r>
         <w:rPr/>
@@ -2246,7 +2213,7 @@
           <wp:inline distT="0" distB="0" distL="0" distR="0">
             <wp:extent cx="144145" cy="144145"/>
             <wp:effectExtent l="0" t="0" r="0" b="0"/>
-            <wp:docPr id="13" name="Image11" descr=""/>
+            <wp:docPr id="12" name="Image10" descr=""/>
             <wp:cNvGraphicFramePr>
               <a:graphicFrameLocks xmlns:a="http://schemas.openxmlformats.org/drawingml/2006/main" noChangeAspect="1"/>
             </wp:cNvGraphicFramePr>
@@ -2254,7 +2221,7 @@
               <a:graphicData uri="http://schemas.openxmlformats.org/drawingml/2006/picture">
                 <pic:pic xmlns:pic="http://schemas.openxmlformats.org/drawingml/2006/picture">
                   <pic:nvPicPr>
-                    <pic:cNvPr id="13" name="Image11" descr=""/>
+                    <pic:cNvPr id="12" name="Image10" descr=""/>
                     <pic:cNvPicPr>
                       <a:picLocks noChangeAspect="1" noChangeArrowheads="1"/>
                     </pic:cNvPicPr>
@@ -2282,36 +2249,7 @@
       </w:r>
       <w:r>
         <w:rPr/>
-        <w:t>gives the user the ability to change the ordering of the words (see use case 8). They also have the ability to search for words (see use case 2).</w:t>
-      </w:r>
-    </w:p>
-    <w:p>
-      <w:pPr>
-        <w:pStyle w:val="TextBody"/>
-        <w:spacing w:before="280" w:after="240"/>
-        <w:rPr>
-          <w:b/>
-          <w:b/>
-          <w:bCs/>
-        </w:rPr>
-      </w:pPr>
-      <w:r>
-        <w:rPr>
-          <w:b/>
-          <w:bCs/>
-        </w:rPr>
-        <w:t>Use Case 4 Modify the practise list</w:t>
-      </w:r>
-    </w:p>
-    <w:p>
-      <w:pPr>
-        <w:pStyle w:val="TextBody"/>
-        <w:spacing w:before="280" w:after="240"/>
-        <w:rPr/>
-      </w:pPr>
-      <w:r>
-        <w:rPr/>
-        <w:t xml:space="preserve">When a user wants to modify the practise list they must first navigate to the ‘Practise List </w:t>
+        <w:t>/</w:t>
       </w:r>
       <w:r>
         <w:rPr/>
@@ -2319,7 +2257,7 @@
           <wp:inline distT="0" distB="0" distL="0" distR="0">
             <wp:extent cx="144145" cy="144145"/>
             <wp:effectExtent l="0" t="0" r="0" b="0"/>
-            <wp:docPr id="14" name="Image12" descr=""/>
+            <wp:docPr id="13" name="Image11" descr=""/>
             <wp:cNvGraphicFramePr>
               <a:graphicFrameLocks xmlns:a="http://schemas.openxmlformats.org/drawingml/2006/main" noChangeAspect="1"/>
             </wp:cNvGraphicFramePr>
@@ -2327,7 +2265,7 @@
               <a:graphicData uri="http://schemas.openxmlformats.org/drawingml/2006/picture">
                 <pic:pic xmlns:pic="http://schemas.openxmlformats.org/drawingml/2006/picture">
                   <pic:nvPicPr>
-                    <pic:cNvPr id="14" name="Image12" descr=""/>
+                    <pic:cNvPr id="13" name="Image11" descr=""/>
                     <pic:cNvPicPr>
                       <a:picLocks noChangeAspect="1" noChangeArrowheads="1"/>
                     </pic:cNvPicPr>
@@ -2355,7 +2293,7 @@
       </w:r>
       <w:r>
         <w:rPr/>
-        <w:t>’ (see use case 3). Here the user can remove the words from the list if they so wish by clicking on the words. Note that adding a word from the dictionary to the practice list does not remove the word from the dictionary.</w:t>
+        <w:t>gives the user the ability to change the ordering of the words (see use case 8). They also have the ability to search for words (see use case 2).</w:t>
       </w:r>
     </w:p>
     <w:p>
@@ -2373,7 +2311,7 @@
           <w:b/>
           <w:bCs/>
         </w:rPr>
-        <w:t>Use Case 5 Start a test</w:t>
+        <w:t>Use Case 4 Modify the practise list</w:t>
       </w:r>
     </w:p>
     <w:p>
@@ -2384,7 +2322,7 @@
       </w:pPr>
       <w:r>
         <w:rPr/>
-        <w:t xml:space="preserve">When a user wants to start a test they must first click on the ‘Study </w:t>
+        <w:t xml:space="preserve">When a user wants to modify the practise list they must first navigate to the ‘Practise List </w:t>
       </w:r>
       <w:r>
         <w:rPr/>
@@ -2392,7 +2330,7 @@
           <wp:inline distT="0" distB="0" distL="0" distR="0">
             <wp:extent cx="144145" cy="144145"/>
             <wp:effectExtent l="0" t="0" r="0" b="0"/>
-            <wp:docPr id="15" name="Image13" descr=""/>
+            <wp:docPr id="14" name="Image12" descr=""/>
             <wp:cNvGraphicFramePr>
               <a:graphicFrameLocks xmlns:a="http://schemas.openxmlformats.org/drawingml/2006/main" noChangeAspect="1"/>
             </wp:cNvGraphicFramePr>
@@ -2400,7 +2338,7 @@
               <a:graphicData uri="http://schemas.openxmlformats.org/drawingml/2006/picture">
                 <pic:pic xmlns:pic="http://schemas.openxmlformats.org/drawingml/2006/picture">
                   <pic:nvPicPr>
-                    <pic:cNvPr id="15" name="Image13" descr=""/>
+                    <pic:cNvPr id="14" name="Image12" descr=""/>
                     <pic:cNvPicPr>
                       <a:picLocks noChangeAspect="1" noChangeArrowheads="1"/>
                     </pic:cNvPicPr>
@@ -2428,7 +2366,7 @@
       </w:r>
       <w:r>
         <w:rPr/>
-        <w:t>’ option from the menu. They are then presented with three boxes denoting the different kind of tests which they can click on to take them to the selected test page (see use case 5.1, 5.2, and 5.3).</w:t>
+        <w:t>’ (see use case 3). Here the user can remove the words from the list if they so wish by clicking on the words. Note that adding a word from the dictionary to the practice list does not remove the word from the dictionary.</w:t>
       </w:r>
     </w:p>
     <w:p>
@@ -2446,7 +2384,7 @@
           <w:b/>
           <w:bCs/>
         </w:rPr>
-        <w:t>Use Case 5.1 Start ’Match The Meaning’ test</w:t>
+        <w:t>Use Case 5 Start a test</w:t>
       </w:r>
     </w:p>
     <w:p>
@@ -2457,7 +2395,7 @@
       </w:pPr>
       <w:r>
         <w:rPr/>
-        <w:t xml:space="preserve">When a user wants to start a ‘Match The Word’ test they must first navigate to the ‘Study </w:t>
+        <w:t xml:space="preserve">When a user wants to start a test they must first click on the ‘Study </w:t>
       </w:r>
       <w:r>
         <w:rPr/>
@@ -2465,7 +2403,7 @@
           <wp:inline distT="0" distB="0" distL="0" distR="0">
             <wp:extent cx="144145" cy="144145"/>
             <wp:effectExtent l="0" t="0" r="0" b="0"/>
-            <wp:docPr id="16" name="Image14" descr=""/>
+            <wp:docPr id="15" name="Image13" descr=""/>
             <wp:cNvGraphicFramePr>
               <a:graphicFrameLocks xmlns:a="http://schemas.openxmlformats.org/drawingml/2006/main" noChangeAspect="1"/>
             </wp:cNvGraphicFramePr>
@@ -2473,7 +2411,7 @@
               <a:graphicData uri="http://schemas.openxmlformats.org/drawingml/2006/picture">
                 <pic:pic xmlns:pic="http://schemas.openxmlformats.org/drawingml/2006/picture">
                   <pic:nvPicPr>
-                    <pic:cNvPr id="16" name="Image14" descr=""/>
+                    <pic:cNvPr id="15" name="Image13" descr=""/>
                     <pic:cNvPicPr>
                       <a:picLocks noChangeAspect="1" noChangeArrowheads="1"/>
                     </pic:cNvPicPr>
@@ -2501,7 +2439,7 @@
       </w:r>
       <w:r>
         <w:rPr/>
-        <w:t>’ page (see use case 5 on how to navigate there) and then click the ’Match The Meaning’ box. The user is then presented with eight words (four pairs), half of which are in English and half of which are the Welsh counterparts. It is the user’s job to match the correct translations by ordering the words so that the correct pairs are presented side by side. On the top right of the page it shows the user how many right and wrong answers they have in that specific test.</w:t>
+        <w:t>’ option from the menu. They are then presented with three boxes denoting the different kind of tests which they can click on to take them to the selected test page (see use case 5.1, 5.2, and 5.3).</w:t>
       </w:r>
     </w:p>
     <w:p>
@@ -2519,7 +2457,7 @@
           <w:b/>
           <w:bCs/>
         </w:rPr>
-        <w:t>Use Case 5.2 Start ’6 Meanings’ test</w:t>
+        <w:t>Use Case 5.1 Start ’Match The Meaning’ test</w:t>
       </w:r>
     </w:p>
     <w:p>
@@ -2530,7 +2468,7 @@
       </w:pPr>
       <w:r>
         <w:rPr/>
-        <w:t xml:space="preserve">When a user wants to start a ‘6 Meanings’ test they must first navigate to the ‘Study </w:t>
+        <w:t xml:space="preserve">When a user wants to start a ‘Match The Word’ test they must first navigate to the ‘Study </w:t>
       </w:r>
       <w:r>
         <w:rPr/>
@@ -2538,7 +2476,7 @@
           <wp:inline distT="0" distB="0" distL="0" distR="0">
             <wp:extent cx="144145" cy="144145"/>
             <wp:effectExtent l="0" t="0" r="0" b="0"/>
-            <wp:docPr id="17" name="Image15" descr=""/>
+            <wp:docPr id="16" name="Image14" descr=""/>
             <wp:cNvGraphicFramePr>
               <a:graphicFrameLocks xmlns:a="http://schemas.openxmlformats.org/drawingml/2006/main" noChangeAspect="1"/>
             </wp:cNvGraphicFramePr>
@@ -2546,7 +2484,7 @@
               <a:graphicData uri="http://schemas.openxmlformats.org/drawingml/2006/picture">
                 <pic:pic xmlns:pic="http://schemas.openxmlformats.org/drawingml/2006/picture">
                   <pic:nvPicPr>
-                    <pic:cNvPr id="17" name="Image15" descr=""/>
+                    <pic:cNvPr id="16" name="Image14" descr=""/>
                     <pic:cNvPicPr>
                       <a:picLocks noChangeAspect="1" noChangeArrowheads="1"/>
                     </pic:cNvPicPr>
@@ -2574,7 +2512,7 @@
       </w:r>
       <w:r>
         <w:rPr/>
-        <w:t>’ page (see use case 5 on how to navigate there) and then click the ‘6 Meanings’ box. The user is then presented with a large word in either Welsh or English and a bundle of words in the opposite language. It’s the users job to click the word that matches the large word. On the top right of the page it shows the user how many right and wrong answers they have in that specific test.</w:t>
+        <w:t>’ page (see use case 5 on how to navigate there) and then click the ’Match The Meaning’ box. The user is then presented with eight words (four pairs), half of which are in English and half of which are the Welsh counterparts. It is the user’s job to match the correct translations by ordering the words so that the correct pairs are presented side by side. On the top right of the page it shows the user how many right and wrong answers they have in that specific test.</w:t>
       </w:r>
     </w:p>
     <w:p>
@@ -2592,7 +2530,7 @@
           <w:b/>
           <w:bCs/>
         </w:rPr>
-        <w:t>Use Case 5.3 Start ’Translation ’ test</w:t>
+        <w:t>Use Case 5.2 Start ’6 Meanings’ test</w:t>
       </w:r>
     </w:p>
     <w:p>
@@ -2603,7 +2541,7 @@
       </w:pPr>
       <w:r>
         <w:rPr/>
-        <w:t xml:space="preserve">When a user wants to start a ‘Translation’ test they must first navigate to the ‘Study </w:t>
+        <w:t xml:space="preserve">When a user wants to start a ‘6 Meanings’ test they must first navigate to the ‘Study </w:t>
       </w:r>
       <w:r>
         <w:rPr/>
@@ -2611,7 +2549,7 @@
           <wp:inline distT="0" distB="0" distL="0" distR="0">
             <wp:extent cx="144145" cy="144145"/>
             <wp:effectExtent l="0" t="0" r="0" b="0"/>
-            <wp:docPr id="18" name="Image16" descr=""/>
+            <wp:docPr id="17" name="Image15" descr=""/>
             <wp:cNvGraphicFramePr>
               <a:graphicFrameLocks xmlns:a="http://schemas.openxmlformats.org/drawingml/2006/main" noChangeAspect="1"/>
             </wp:cNvGraphicFramePr>
@@ -2619,7 +2557,7 @@
               <a:graphicData uri="http://schemas.openxmlformats.org/drawingml/2006/picture">
                 <pic:pic xmlns:pic="http://schemas.openxmlformats.org/drawingml/2006/picture">
                   <pic:nvPicPr>
-                    <pic:cNvPr id="18" name="Image16" descr=""/>
+                    <pic:cNvPr id="17" name="Image15" descr=""/>
                     <pic:cNvPicPr>
                       <a:picLocks noChangeAspect="1" noChangeArrowheads="1"/>
                     </pic:cNvPicPr>
@@ -2647,7 +2585,7 @@
       </w:r>
       <w:r>
         <w:rPr/>
-        <w:t>’ page (see use case 5 on how to navigate there) and then click the ‘Translation’ box. The user is then presented with a large word in either Welsh or English and a text box in which they need to type in the translation. On the top right of the page it shows the user how many right and wrong answers they have in that specific test.</w:t>
+        <w:t>’ page (see use case 5 on how to navigate there) and then click the ‘6 Meanings’ box. The user is then presented with a large word in either Welsh or English and a bundle of words in the opposite language. It’s the users job to click the word that matches the large word. On the top right of the page it shows the user how many right and wrong answers they have in that specific test.</w:t>
       </w:r>
     </w:p>
     <w:p>
@@ -2665,7 +2603,7 @@
           <w:b/>
           <w:bCs/>
         </w:rPr>
-        <w:t>Use Case 6 View flashcards</w:t>
+        <w:t>Use Case 5.3 Start ’Translation ’ test</w:t>
       </w:r>
     </w:p>
     <w:p>
@@ -2676,7 +2614,7 @@
       </w:pPr>
       <w:r>
         <w:rPr/>
-        <w:t xml:space="preserve">When a user wants to view flashcards they must first click on the ‘Flashcards </w:t>
+        <w:t xml:space="preserve">When a user wants to start a ‘Translation’ test they must first navigate to the ‘Study </w:t>
       </w:r>
       <w:r>
         <w:rPr/>
@@ -2684,7 +2622,7 @@
           <wp:inline distT="0" distB="0" distL="0" distR="0">
             <wp:extent cx="144145" cy="144145"/>
             <wp:effectExtent l="0" t="0" r="0" b="0"/>
-            <wp:docPr id="19" name="Image17" descr=""/>
+            <wp:docPr id="18" name="Image16" descr=""/>
             <wp:cNvGraphicFramePr>
               <a:graphicFrameLocks xmlns:a="http://schemas.openxmlformats.org/drawingml/2006/main" noChangeAspect="1"/>
             </wp:cNvGraphicFramePr>
@@ -2692,7 +2630,7 @@
               <a:graphicData uri="http://schemas.openxmlformats.org/drawingml/2006/picture">
                 <pic:pic xmlns:pic="http://schemas.openxmlformats.org/drawingml/2006/picture">
                   <pic:nvPicPr>
-                    <pic:cNvPr id="19" name="Image17" descr=""/>
+                    <pic:cNvPr id="18" name="Image16" descr=""/>
                     <pic:cNvPicPr>
                       <a:picLocks noChangeAspect="1" noChangeArrowheads="1"/>
                     </pic:cNvPicPr>
@@ -2720,7 +2658,36 @@
       </w:r>
       <w:r>
         <w:rPr/>
-        <w:t xml:space="preserve">’ option from the menu. The user is then presented with a flashcard in the centre of the screen. One side of the card has a word from their practise list and the other side has the translation of it. The user can flip the card by clicking on it and thus revealing the translation. If the user wishes to change to a different card they can do so by clicking the </w:t>
+        <w:t>’ page (see use case 5 on how to navigate there) and then click the ‘Translation’ box. The user is then presented with a large word in either Welsh or English and a text box in which they need to type in the translation. On the top right of the page it shows the user how many right and wrong answers they have in that specific test.</w:t>
+      </w:r>
+    </w:p>
+    <w:p>
+      <w:pPr>
+        <w:pStyle w:val="TextBody"/>
+        <w:spacing w:before="280" w:after="240"/>
+        <w:rPr>
+          <w:b/>
+          <w:b/>
+          <w:bCs/>
+        </w:rPr>
+      </w:pPr>
+      <w:r>
+        <w:rPr>
+          <w:b/>
+          <w:bCs/>
+        </w:rPr>
+        <w:t>Use Case 6 View flashcards</w:t>
+      </w:r>
+    </w:p>
+    <w:p>
+      <w:pPr>
+        <w:pStyle w:val="TextBody"/>
+        <w:spacing w:before="280" w:after="240"/>
+        <w:rPr/>
+      </w:pPr>
+      <w:r>
+        <w:rPr/>
+        <w:t xml:space="preserve">When a user wants to view flashcards they must first click on the ‘Flashcards </w:t>
       </w:r>
       <w:r>
         <w:rPr/>
@@ -2728,7 +2695,7 @@
           <wp:inline distT="0" distB="0" distL="0" distR="0">
             <wp:extent cx="144145" cy="144145"/>
             <wp:effectExtent l="0" t="0" r="0" b="0"/>
-            <wp:docPr id="20" name="Image18" descr=""/>
+            <wp:docPr id="19" name="Image17" descr=""/>
             <wp:cNvGraphicFramePr>
               <a:graphicFrameLocks xmlns:a="http://schemas.openxmlformats.org/drawingml/2006/main" noChangeAspect="1"/>
             </wp:cNvGraphicFramePr>
@@ -2736,7 +2703,7 @@
               <a:graphicData uri="http://schemas.openxmlformats.org/drawingml/2006/picture">
                 <pic:pic xmlns:pic="http://schemas.openxmlformats.org/drawingml/2006/picture">
                   <pic:nvPicPr>
-                    <pic:cNvPr id="20" name="Image18" descr=""/>
+                    <pic:cNvPr id="19" name="Image17" descr=""/>
                     <pic:cNvPicPr>
                       <a:picLocks noChangeAspect="1" noChangeArrowheads="1"/>
                     </pic:cNvPicPr>
@@ -2764,7 +2731,7 @@
       </w:r>
       <w:r>
         <w:rPr/>
-        <w:t xml:space="preserve"> and </w:t>
+        <w:t xml:space="preserve">’ option from the menu. The user is then presented with a flashcard in the centre of the screen. One side of the card has a word from their practise list and the other side has the translation of it. The user can flip the card by clicking on it and thus revealing the translation. If the user wishes to change to a different card they can do so by clicking the </w:t>
       </w:r>
       <w:r>
         <w:rPr/>
@@ -2772,7 +2739,7 @@
           <wp:inline distT="0" distB="0" distL="0" distR="0">
             <wp:extent cx="144145" cy="144145"/>
             <wp:effectExtent l="0" t="0" r="0" b="0"/>
-            <wp:docPr id="21" name="Image19" descr=""/>
+            <wp:docPr id="20" name="Image18" descr=""/>
             <wp:cNvGraphicFramePr>
               <a:graphicFrameLocks xmlns:a="http://schemas.openxmlformats.org/drawingml/2006/main" noChangeAspect="1"/>
             </wp:cNvGraphicFramePr>
@@ -2780,7 +2747,7 @@
               <a:graphicData uri="http://schemas.openxmlformats.org/drawingml/2006/picture">
                 <pic:pic xmlns:pic="http://schemas.openxmlformats.org/drawingml/2006/picture">
                   <pic:nvPicPr>
-                    <pic:cNvPr id="21" name="Image19" descr=""/>
+                    <pic:cNvPr id="20" name="Image18" descr=""/>
                     <pic:cNvPicPr>
                       <a:picLocks noChangeAspect="1" noChangeArrowheads="1"/>
                     </pic:cNvPicPr>
@@ -2808,36 +2775,7 @@
       </w:r>
       <w:r>
         <w:rPr/>
-        <w:t xml:space="preserve"> to go to the previous or next card respectively. This page also shows them which card number they are on between the arrows and how many cards are available.</w:t>
-      </w:r>
-    </w:p>
-    <w:p>
-      <w:pPr>
-        <w:pStyle w:val="TextBody"/>
-        <w:spacing w:before="280" w:after="240"/>
-        <w:rPr>
-          <w:b/>
-          <w:b/>
-          <w:bCs/>
-        </w:rPr>
-      </w:pPr>
-      <w:r>
-        <w:rPr>
-          <w:b/>
-          <w:bCs/>
-        </w:rPr>
-        <w:t>Use Case 7 Add a new word</w:t>
-      </w:r>
-    </w:p>
-    <w:p>
-      <w:pPr>
-        <w:pStyle w:val="TextBody"/>
-        <w:spacing w:before="280" w:after="240"/>
-        <w:rPr/>
-      </w:pPr>
-      <w:r>
-        <w:rPr/>
-        <w:t xml:space="preserve">When a user wants to add a new word to the dictionary they must first click on the ‘Add </w:t>
+        <w:t xml:space="preserve"> and </w:t>
       </w:r>
       <w:r>
         <w:rPr/>
@@ -2845,7 +2783,7 @@
           <wp:inline distT="0" distB="0" distL="0" distR="0">
             <wp:extent cx="144145" cy="144145"/>
             <wp:effectExtent l="0" t="0" r="0" b="0"/>
-            <wp:docPr id="22" name="Image20" descr=""/>
+            <wp:docPr id="21" name="Image19" descr=""/>
             <wp:cNvGraphicFramePr>
               <a:graphicFrameLocks xmlns:a="http://schemas.openxmlformats.org/drawingml/2006/main" noChangeAspect="1"/>
             </wp:cNvGraphicFramePr>
@@ -2853,7 +2791,7 @@
               <a:graphicData uri="http://schemas.openxmlformats.org/drawingml/2006/picture">
                 <pic:pic xmlns:pic="http://schemas.openxmlformats.org/drawingml/2006/picture">
                   <pic:nvPicPr>
-                    <pic:cNvPr id="22" name="Image20" descr=""/>
+                    <pic:cNvPr id="21" name="Image19" descr=""/>
                     <pic:cNvPicPr>
                       <a:picLocks noChangeAspect="1" noChangeArrowheads="1"/>
                     </pic:cNvPicPr>
@@ -2881,6 +2819,79 @@
       </w:r>
       <w:r>
         <w:rPr/>
+        <w:t xml:space="preserve"> to go to the previous or next card respectively. This page also shows them which card number they are on between the arrows and how many cards are available.</w:t>
+      </w:r>
+    </w:p>
+    <w:p>
+      <w:pPr>
+        <w:pStyle w:val="TextBody"/>
+        <w:spacing w:before="280" w:after="240"/>
+        <w:rPr>
+          <w:b/>
+          <w:b/>
+          <w:bCs/>
+        </w:rPr>
+      </w:pPr>
+      <w:r>
+        <w:rPr>
+          <w:b/>
+          <w:bCs/>
+        </w:rPr>
+        <w:t>Use Case 7 Add a new word</w:t>
+      </w:r>
+    </w:p>
+    <w:p>
+      <w:pPr>
+        <w:pStyle w:val="TextBody"/>
+        <w:spacing w:before="280" w:after="240"/>
+        <w:rPr/>
+      </w:pPr>
+      <w:r>
+        <w:rPr/>
+        <w:t xml:space="preserve">When a user wants to add a new word to the dictionary they must first click on the ‘Add </w:t>
+      </w:r>
+      <w:r>
+        <w:rPr/>
+        <w:drawing>
+          <wp:inline distT="0" distB="0" distL="0" distR="0">
+            <wp:extent cx="144145" cy="144145"/>
+            <wp:effectExtent l="0" t="0" r="0" b="0"/>
+            <wp:docPr id="22" name="Image20" descr=""/>
+            <wp:cNvGraphicFramePr>
+              <a:graphicFrameLocks xmlns:a="http://schemas.openxmlformats.org/drawingml/2006/main" noChangeAspect="1"/>
+            </wp:cNvGraphicFramePr>
+            <a:graphic xmlns:a="http://schemas.openxmlformats.org/drawingml/2006/main">
+              <a:graphicData uri="http://schemas.openxmlformats.org/drawingml/2006/picture">
+                <pic:pic xmlns:pic="http://schemas.openxmlformats.org/drawingml/2006/picture">
+                  <pic:nvPicPr>
+                    <pic:cNvPr id="22" name="Image20" descr=""/>
+                    <pic:cNvPicPr>
+                      <a:picLocks noChangeAspect="1" noChangeArrowheads="1"/>
+                    </pic:cNvPicPr>
+                  </pic:nvPicPr>
+                  <pic:blipFill>
+                    <a:blip r:link="rId22"/>
+                    <a:stretch>
+                      <a:fillRect/>
+                    </a:stretch>
+                  </pic:blipFill>
+                  <pic:spPr bwMode="auto">
+                    <a:xfrm>
+                      <a:off x="0" y="0"/>
+                      <a:ext cx="144145" cy="144145"/>
+                    </a:xfrm>
+                    <a:prstGeom prst="rect">
+                      <a:avLst/>
+                    </a:prstGeom>
+                  </pic:spPr>
+                </pic:pic>
+              </a:graphicData>
+            </a:graphic>
+          </wp:inline>
+        </w:drawing>
+      </w:r>
+      <w:r>
+        <w:rPr/>
         <w:t>’ option from the menu. The user is then presented with a page with two text boxes, one for the English translation and one for the Welsh translation, a drop down box to specify the word type, buttons to add accents for Welsh words, and an ‘Add Word’ button. All fields must be filled before the user is allowed to click the ‘Add Word’ button. Once this button is clicked the word is added to the currently loaded dictionary and the practise list.</w:t>
       </w:r>
     </w:p>
@@ -2932,7 +2943,7 @@
                     </pic:cNvPicPr>
                   </pic:nvPicPr>
                   <pic:blipFill>
-                    <a:blip r:embed="rId22"/>
+                    <a:blip r:embed="rId23"/>
                     <a:stretch>
                       <a:fillRect/>
                     </a:stretch>
@@ -2971,50 +2982,6 @@
                 <pic:pic xmlns:pic="http://schemas.openxmlformats.org/drawingml/2006/picture">
                   <pic:nvPicPr>
                     <pic:cNvPr id="24" name="Image22" descr=""/>
-                    <pic:cNvPicPr>
-                      <a:picLocks noChangeAspect="1" noChangeArrowheads="1"/>
-                    </pic:cNvPicPr>
-                  </pic:nvPicPr>
-                  <pic:blipFill>
-                    <a:blip r:link="rId23"/>
-                    <a:stretch>
-                      <a:fillRect/>
-                    </a:stretch>
-                  </pic:blipFill>
-                  <pic:spPr bwMode="auto">
-                    <a:xfrm>
-                      <a:off x="0" y="0"/>
-                      <a:ext cx="144145" cy="144145"/>
-                    </a:xfrm>
-                    <a:prstGeom prst="rect">
-                      <a:avLst/>
-                    </a:prstGeom>
-                  </pic:spPr>
-                </pic:pic>
-              </a:graphicData>
-            </a:graphic>
-          </wp:inline>
-        </w:drawing>
-      </w:r>
-      <w:r>
-        <w:rPr/>
-        <w:t xml:space="preserve">’ (see use case 3 on how to navigate there) page. The user is then presented with the </w:t>
-      </w:r>
-      <w:r>
-        <w:rPr/>
-        <w:drawing>
-          <wp:inline distT="0" distB="0" distL="0" distR="0">
-            <wp:extent cx="144145" cy="144145"/>
-            <wp:effectExtent l="0" t="0" r="0" b="0"/>
-            <wp:docPr id="25" name="Image23" descr=""/>
-            <wp:cNvGraphicFramePr>
-              <a:graphicFrameLocks xmlns:a="http://schemas.openxmlformats.org/drawingml/2006/main" noChangeAspect="1"/>
-            </wp:cNvGraphicFramePr>
-            <a:graphic xmlns:a="http://schemas.openxmlformats.org/drawingml/2006/main">
-              <a:graphicData uri="http://schemas.openxmlformats.org/drawingml/2006/picture">
-                <pic:pic xmlns:pic="http://schemas.openxmlformats.org/drawingml/2006/picture">
-                  <pic:nvPicPr>
-                    <pic:cNvPr id="25" name="Image23" descr=""/>
                     <pic:cNvPicPr>
                       <a:picLocks noChangeAspect="1" noChangeArrowheads="1"/>
                     </pic:cNvPicPr>
@@ -3042,7 +3009,7 @@
       </w:r>
       <w:r>
         <w:rPr/>
-        <w:t xml:space="preserve"> icon and the words ordered in English by default. Once clicked, the words will then be ordered in Welsh. If the user wishes, they may switch the order back to English by pressing the </w:t>
+        <w:t xml:space="preserve">’ (see use case 3 on how to navigate there) page. The user is then presented with the </w:t>
       </w:r>
       <w:r>
         <w:rPr/>
@@ -3050,7 +3017,7 @@
           <wp:inline distT="0" distB="0" distL="0" distR="0">
             <wp:extent cx="144145" cy="144145"/>
             <wp:effectExtent l="0" t="0" r="0" b="0"/>
-            <wp:docPr id="26" name="Image24" descr=""/>
+            <wp:docPr id="25" name="Image23" descr=""/>
             <wp:cNvGraphicFramePr>
               <a:graphicFrameLocks xmlns:a="http://schemas.openxmlformats.org/drawingml/2006/main" noChangeAspect="1"/>
             </wp:cNvGraphicFramePr>
@@ -3058,7 +3025,7 @@
               <a:graphicData uri="http://schemas.openxmlformats.org/drawingml/2006/picture">
                 <pic:pic xmlns:pic="http://schemas.openxmlformats.org/drawingml/2006/picture">
                   <pic:nvPicPr>
-                    <pic:cNvPr id="26" name="Image24" descr=""/>
+                    <pic:cNvPr id="25" name="Image23" descr=""/>
                     <pic:cNvPicPr>
                       <a:picLocks noChangeAspect="1" noChangeArrowheads="1"/>
                     </pic:cNvPicPr>
@@ -3086,7 +3053,7 @@
       </w:r>
       <w:r>
         <w:rPr/>
-        <w:t xml:space="preserve"> icon again. Similarly, if the user wishes to change the ordering from ascending to descending they can click on the </w:t>
+        <w:t xml:space="preserve"> icon and the words ordered in English by default. Once clicked, the words will then be ordered in Welsh. If the user wishes, they may switch the order back to English by pressing the </w:t>
       </w:r>
       <w:r>
         <w:rPr/>
@@ -3094,7 +3061,7 @@
           <wp:inline distT="0" distB="0" distL="0" distR="0">
             <wp:extent cx="144145" cy="144145"/>
             <wp:effectExtent l="0" t="0" r="0" b="0"/>
-            <wp:docPr id="27" name="Image25" descr=""/>
+            <wp:docPr id="26" name="Image24" descr=""/>
             <wp:cNvGraphicFramePr>
               <a:graphicFrameLocks xmlns:a="http://schemas.openxmlformats.org/drawingml/2006/main" noChangeAspect="1"/>
             </wp:cNvGraphicFramePr>
@@ -3102,7 +3069,7 @@
               <a:graphicData uri="http://schemas.openxmlformats.org/drawingml/2006/picture">
                 <pic:pic xmlns:pic="http://schemas.openxmlformats.org/drawingml/2006/picture">
                   <pic:nvPicPr>
-                    <pic:cNvPr id="27" name="Image25" descr=""/>
+                    <pic:cNvPr id="26" name="Image24" descr=""/>
                     <pic:cNvPicPr>
                       <a:picLocks noChangeAspect="1" noChangeArrowheads="1"/>
                     </pic:cNvPicPr>
@@ -3130,6 +3097,50 @@
       </w:r>
       <w:r>
         <w:rPr/>
+        <w:t xml:space="preserve"> icon again. Similarly, if the user wishes to change the ordering from ascending to descending they can click on the </w:t>
+      </w:r>
+      <w:r>
+        <w:rPr/>
+        <w:drawing>
+          <wp:inline distT="0" distB="0" distL="0" distR="0">
+            <wp:extent cx="144145" cy="144145"/>
+            <wp:effectExtent l="0" t="0" r="0" b="0"/>
+            <wp:docPr id="27" name="Image25" descr=""/>
+            <wp:cNvGraphicFramePr>
+              <a:graphicFrameLocks xmlns:a="http://schemas.openxmlformats.org/drawingml/2006/main" noChangeAspect="1"/>
+            </wp:cNvGraphicFramePr>
+            <a:graphic xmlns:a="http://schemas.openxmlformats.org/drawingml/2006/main">
+              <a:graphicData uri="http://schemas.openxmlformats.org/drawingml/2006/picture">
+                <pic:pic xmlns:pic="http://schemas.openxmlformats.org/drawingml/2006/picture">
+                  <pic:nvPicPr>
+                    <pic:cNvPr id="27" name="Image25" descr=""/>
+                    <pic:cNvPicPr>
+                      <a:picLocks noChangeAspect="1" noChangeArrowheads="1"/>
+                    </pic:cNvPicPr>
+                  </pic:nvPicPr>
+                  <pic:blipFill>
+                    <a:blip r:link="rId27"/>
+                    <a:stretch>
+                      <a:fillRect/>
+                    </a:stretch>
+                  </pic:blipFill>
+                  <pic:spPr bwMode="auto">
+                    <a:xfrm>
+                      <a:off x="0" y="0"/>
+                      <a:ext cx="144145" cy="144145"/>
+                    </a:xfrm>
+                    <a:prstGeom prst="rect">
+                      <a:avLst/>
+                    </a:prstGeom>
+                  </pic:spPr>
+                </pic:pic>
+              </a:graphicData>
+            </a:graphic>
+          </wp:inline>
+        </w:drawing>
+      </w:r>
+      <w:r>
+        <w:rPr/>
         <w:t xml:space="preserve"> icon. Once clicked, this icon will change to </w:t>
       </w:r>
       <w:r>
@@ -3152,7 +3163,7 @@
                     </pic:cNvPicPr>
                   </pic:nvPicPr>
                   <pic:blipFill>
-                    <a:blip r:link="rId27"/>
+                    <a:blip r:link="rId28"/>
                     <a:stretch>
                       <a:fillRect/>
                     </a:stretch>
@@ -4790,14 +4801,13 @@
       </w:r>
     </w:p>
     <w:sectPr>
-      <w:headerReference w:type="default" r:id="rId28"/>
-      <w:footerReference w:type="default" r:id="rId29"/>
+      <w:headerReference w:type="default" r:id="rId29"/>
+      <w:footerReference w:type="default" r:id="rId30"/>
       <w:type w:val="nextPage"/>
       <w:pgSz w:w="11906" w:h="16838"/>
       <w:pgMar w:left="1440" w:right="1440" w:header="720" w:top="1440" w:footer="720" w:bottom="1440" w:gutter="0"/>
-      <w:pgNumType w:start="1" w:fmt="decimal"/>
+      <w:pgNumType w:fmt="decimal"/>
       <w:formProt w:val="false"/>
-      <w:titlePg/>
       <w:textDirection w:val="lrTb"/>
       <w:docGrid w:type="default" w:linePitch="100" w:charSpace="8192"/>
     </w:sectPr>
@@ -4806,6 +4816,102 @@
 </file>
 
 <file path=word/footer1.xml><?xml version="1.0" encoding="utf-8"?>
+<w:ftr xmlns:o="urn:schemas-microsoft-com:office:office" xmlns:r="http://schemas.openxmlformats.org/officeDocument/2006/relationships" xmlns:v="urn:schemas-microsoft-com:vml" xmlns:w="http://schemas.openxmlformats.org/wordprocessingml/2006/main" xmlns:w10="urn:schemas-microsoft-com:office:word" xmlns:wp="http://schemas.openxmlformats.org/drawingml/2006/wordprocessingDrawing" xmlns:wps="http://schemas.microsoft.com/office/word/2010/wordprocessingShape" xmlns:wpg="http://schemas.microsoft.com/office/word/2010/wordprocessingGroup" xmlns:mc="http://schemas.openxmlformats.org/markup-compatibility/2006" xmlns:wp14="http://schemas.microsoft.com/office/word/2010/wordprocessingDrawing" xmlns:w14="http://schemas.microsoft.com/office/word/2010/wordml" mc:Ignorable="w14 wp14">
+  <w:p>
+    <w:pPr>
+      <w:pStyle w:val="Footer"/>
+      <w:tabs>
+        <w:tab w:val="clear" w:pos="8306"/>
+        <w:tab w:val="center" w:pos="4153" w:leader="none"/>
+        <w:tab w:val="right" w:pos="8910" w:leader="none"/>
+      </w:tabs>
+      <w:ind w:right="14" w:hanging="0"/>
+      <w:rPr>
+        <w:lang w:val="cy-GB"/>
+      </w:rPr>
+    </w:pPr>
+    <w:r>
+      <w:rPr/>
+      <w:t>Aberystwyth University / Computer Science</w:t>
+      <w:tab/>
+      <w:tab/>
+      <w:t xml:space="preserve">Page </w:t>
+    </w:r>
+    <w:r>
+      <w:rPr>
+        <w:rStyle w:val="Pagenumber"/>
+      </w:rPr>
+      <w:fldChar w:fldCharType="begin"/>
+    </w:r>
+    <w:r>
+      <w:rPr>
+        <w:rStyle w:val="Pagenumber"/>
+      </w:rPr>
+      <w:instrText> PAGE </w:instrText>
+    </w:r>
+    <w:r>
+      <w:rPr>
+        <w:rStyle w:val="Pagenumber"/>
+      </w:rPr>
+      <w:fldChar w:fldCharType="separate"/>
+    </w:r>
+    <w:r>
+      <w:rPr>
+        <w:rStyle w:val="Pagenumber"/>
+      </w:rPr>
+      <w:t>1</w:t>
+    </w:r>
+    <w:r>
+      <w:rPr>
+        <w:rStyle w:val="Pagenumber"/>
+      </w:rPr>
+      <w:fldChar w:fldCharType="end"/>
+    </w:r>
+    <w:r>
+      <w:rPr>
+        <w:rStyle w:val="Pagenumber"/>
+      </w:rPr>
+      <w:t xml:space="preserve"> of </w:t>
+    </w:r>
+    <w:r>
+      <w:rPr>
+        <w:rStyle w:val="Pagenumber"/>
+      </w:rPr>
+      <w:fldChar w:fldCharType="begin"/>
+    </w:r>
+    <w:r>
+      <w:rPr>
+        <w:rStyle w:val="Pagenumber"/>
+      </w:rPr>
+      <w:instrText> NUMPAGES </w:instrText>
+    </w:r>
+    <w:r>
+      <w:rPr>
+        <w:rStyle w:val="Pagenumber"/>
+      </w:rPr>
+      <w:fldChar w:fldCharType="separate"/>
+    </w:r>
+    <w:r>
+      <w:rPr>
+        <w:rStyle w:val="Pagenumber"/>
+      </w:rPr>
+      <w:t>11</w:t>
+    </w:r>
+    <w:r>
+      <w:rPr>
+        <w:rStyle w:val="Pagenumber"/>
+      </w:rPr>
+      <w:fldChar w:fldCharType="end"/>
+    </w:r>
+    <w:r>
+      <w:rPr/>
+      <w:tab/>
+    </w:r>
+  </w:p>
+</w:ftr>
+</file>
+
+<file path=word/footer2.xml><?xml version="1.0" encoding="utf-8"?>
 <w:ftr xmlns:o="urn:schemas-microsoft-com:office:office" xmlns:r="http://schemas.openxmlformats.org/officeDocument/2006/relationships" xmlns:v="urn:schemas-microsoft-com:vml" xmlns:w="http://schemas.openxmlformats.org/wordprocessingml/2006/main" xmlns:w10="urn:schemas-microsoft-com:office:word" xmlns:wp="http://schemas.openxmlformats.org/drawingml/2006/wordprocessingDrawing" xmlns:wps="http://schemas.microsoft.com/office/word/2010/wordprocessingShape" xmlns:wpg="http://schemas.microsoft.com/office/word/2010/wordprocessingGroup" xmlns:mc="http://schemas.openxmlformats.org/markup-compatibility/2006" xmlns:wp14="http://schemas.microsoft.com/office/word/2010/wordprocessingDrawing" xmlns:w14="http://schemas.microsoft.com/office/word/2010/wordml" mc:Ignorable="w14 wp14">
   <w:p>
     <w:pPr>
@@ -4980,7 +5086,7 @@
             <w:szCs w:val="20"/>
             <w:lang w:val="en-GB" w:eastAsia="en-US" w:bidi="ar-SA"/>
           </w:rPr>
-          <w:t>Review</w:t>
+          <w:t>Release</w:t>
         </w:r>
       </w:sdtContent>
     </w:sdt>

</xml_diff>